<commit_message>
Added movability to all windows in application
</commit_message>
<xml_diff>
--- a/output.docx
+++ b/output.docx
@@ -18,7 +18,7 @@
         <w:rPr>
           <w:lang w:val="en-US"/>
         </w:rPr>
-        <w:t>Roman</w:t>
+        <w:t>123</w:t>
       </w:r>
       <w:r>
         <w:rPr>
@@ -36,7 +36,7 @@
         <w:rPr>
           <w:lang w:val="en-US"/>
         </w:rPr>
-        <w:t>1</w:t>
+        <w:t>Гектор Викторович</w:t>
       </w:r>
       <w:r>
         <w:rPr>
@@ -48,7 +48,7 @@
         <w:rPr>
           <w:lang w:val="en-US"/>
         </w:rPr>
-        <w:t>2021-10-23</w:t>
+        <w:t>2021-10-30</w:t>
       </w:r>
       <w:bookmarkStart w:id="0" w:name="_GoBack"/>
       <w:bookmarkEnd w:id="0"/>

</xml_diff>

<commit_message>
fixed bug with admin panel crash
</commit_message>
<xml_diff>
--- a/output.docx
+++ b/output.docx
@@ -18,7 +18,7 @@
         <w:rPr>
           <w:lang w:val="en-US"/>
         </w:rPr>
-        <w:t>123</w:t>
+        <w:t>BEBROW EGOR NICOLAI</w:t>
       </w:r>
       <w:r>
         <w:rPr>
@@ -48,7 +48,7 @@
         <w:rPr>
           <w:lang w:val="en-US"/>
         </w:rPr>
-        <w:t>2021-10-30</w:t>
+        <w:t>2021-11-05</w:t>
       </w:r>
       <w:bookmarkStart w:id="0" w:name="_GoBack"/>
       <w:bookmarkEnd w:id="0"/>

</xml_diff>

<commit_message>
Password hashing improvement and options save file
</commit_message>
<xml_diff>
--- a/output.docx
+++ b/output.docx
@@ -18,7 +18,7 @@
         <w:rPr>
           <w:lang w:val="en-US"/>
         </w:rPr>
-        <w:t>BEBROW EGOR NICOLAI</w:t>
+        <w:t>gdgj</w:t>
       </w:r>
       <w:r>
         <w:rPr>
@@ -36,7 +36,7 @@
         <w:rPr>
           <w:lang w:val="en-US"/>
         </w:rPr>
-        <w:t>Гектор Викторович</w:t>
+        <w:t>Егор Летов</w:t>
       </w:r>
       <w:r>
         <w:rPr>
@@ -48,7 +48,7 @@
         <w:rPr>
           <w:lang w:val="en-US"/>
         </w:rPr>
-        <w:t>2021-11-05</w:t>
+        <w:t>2021-11-06</w:t>
       </w:r>
       <w:bookmarkStart w:id="0" w:name="_GoBack"/>
       <w:bookmarkEnd w:id="0"/>

</xml_diff>

<commit_message>
Added error codes to application
</commit_message>
<xml_diff>
--- a/output.docx
+++ b/output.docx
@@ -18,7 +18,7 @@
         <w:rPr>
           <w:lang w:val="en-US"/>
         </w:rPr>
-        <w:t>gdgj</w:t>
+        <w:t>Roman Kuznetsov</w:t>
       </w:r>
       <w:r>
         <w:rPr>
@@ -36,7 +36,7 @@
         <w:rPr>
           <w:lang w:val="en-US"/>
         </w:rPr>
-        <w:t>Егор Летов</w:t>
+        <w:t>Степан Третьяков</w:t>
       </w:r>
       <w:r>
         <w:rPr>
@@ -48,7 +48,7 @@
         <w:rPr>
           <w:lang w:val="en-US"/>
         </w:rPr>
-        <w:t>2021-11-06</w:t>
+        <w:t>2021-11-09</w:t>
       </w:r>
       <w:bookmarkStart w:id="0" w:name="_GoBack"/>
       <w:bookmarkEnd w:id="0"/>

</xml_diff>

<commit_message>
Added logs page instead of user information
</commit_message>
<xml_diff>
--- a/output.docx
+++ b/output.docx
@@ -18,7 +18,7 @@
         <w:rPr>
           <w:lang w:val="en-US"/>
         </w:rPr>
-        <w:t>Albert</w:t>
+        <w:t>123</w:t>
       </w:r>
       <w:r>
         <w:rPr>
@@ -48,7 +48,7 @@
         <w:rPr>
           <w:lang w:val="en-US"/>
         </w:rPr>
-        <w:t>2021-11-04</w:t>
+        <w:t>2021-11-13</w:t>
       </w:r>
       <w:bookmarkStart w:id="0" w:name="_GoBack"/>
       <w:bookmarkEnd w:id="0"/>

</xml_diff>